<commit_message>
Atualização e inserção de novos documentos
</commit_message>
<xml_diff>
--- a/Acompanhamento/Plano de Iteração.docx
+++ b/Acompanhamento/Plano de Iteração.docx
@@ -41,7 +41,15 @@
         <w:pStyle w:val="Ttulo1"/>
       </w:pPr>
       <w:r>
-        <w:t>1.  Principais Marcos</w:t>
+        <w:t xml:space="preserve">1.  </w:t>
+      </w:r>
+      <w:proofErr w:type="spellStart"/>
+      <w:r>
+        <w:t>Principais</w:t>
+      </w:r>
+      <w:proofErr w:type="spellEnd"/>
+      <w:r>
+        <w:t xml:space="preserve"> Marcos</w:t>
       </w:r>
     </w:p>
     <w:p>
@@ -175,12 +183,42 @@
                 <w:rFonts w:ascii="Arial" w:hAnsi="Arial" w:cs="Arial"/>
               </w:rPr>
             </w:pPr>
-            <w:r>
-              <w:rPr>
-                <w:rFonts w:ascii="Arial" w:hAnsi="Arial" w:cs="Arial"/>
-              </w:rPr>
-              <w:t>Criar o Documento de Visão</w:t>
-            </w:r>
+            <w:proofErr w:type="spellStart"/>
+            <w:r>
+              <w:rPr>
+                <w:rFonts w:ascii="Arial" w:hAnsi="Arial" w:cs="Arial"/>
+              </w:rPr>
+              <w:t>Criar</w:t>
+            </w:r>
+            <w:proofErr w:type="spellEnd"/>
+            <w:r>
+              <w:rPr>
+                <w:rFonts w:ascii="Arial" w:hAnsi="Arial" w:cs="Arial"/>
+              </w:rPr>
+              <w:t xml:space="preserve"> o </w:t>
+            </w:r>
+            <w:proofErr w:type="spellStart"/>
+            <w:r>
+              <w:rPr>
+                <w:rFonts w:ascii="Arial" w:hAnsi="Arial" w:cs="Arial"/>
+              </w:rPr>
+              <w:t>Documento</w:t>
+            </w:r>
+            <w:proofErr w:type="spellEnd"/>
+            <w:r>
+              <w:rPr>
+                <w:rFonts w:ascii="Arial" w:hAnsi="Arial" w:cs="Arial"/>
+              </w:rPr>
+              <w:t xml:space="preserve"> de </w:t>
+            </w:r>
+            <w:proofErr w:type="spellStart"/>
+            <w:r>
+              <w:rPr>
+                <w:rFonts w:ascii="Arial" w:hAnsi="Arial" w:cs="Arial"/>
+              </w:rPr>
+              <w:t>Visão</w:t>
+            </w:r>
+            <w:proofErr w:type="spellEnd"/>
           </w:p>
         </w:tc>
         <w:tc>
@@ -219,12 +257,42 @@
                 <w:rFonts w:ascii="Arial" w:hAnsi="Arial" w:cs="Arial"/>
               </w:rPr>
             </w:pPr>
-            <w:r>
-              <w:rPr>
-                <w:rFonts w:ascii="Arial" w:hAnsi="Arial" w:cs="Arial"/>
-              </w:rPr>
-              <w:t>Criar o Documento Plano de Projeto</w:t>
-            </w:r>
+            <w:proofErr w:type="spellStart"/>
+            <w:r>
+              <w:rPr>
+                <w:rFonts w:ascii="Arial" w:hAnsi="Arial" w:cs="Arial"/>
+              </w:rPr>
+              <w:t>Criar</w:t>
+            </w:r>
+            <w:proofErr w:type="spellEnd"/>
+            <w:r>
+              <w:rPr>
+                <w:rFonts w:ascii="Arial" w:hAnsi="Arial" w:cs="Arial"/>
+              </w:rPr>
+              <w:t xml:space="preserve"> o </w:t>
+            </w:r>
+            <w:proofErr w:type="spellStart"/>
+            <w:r>
+              <w:rPr>
+                <w:rFonts w:ascii="Arial" w:hAnsi="Arial" w:cs="Arial"/>
+              </w:rPr>
+              <w:t>Documento</w:t>
+            </w:r>
+            <w:proofErr w:type="spellEnd"/>
+            <w:r>
+              <w:rPr>
+                <w:rFonts w:ascii="Arial" w:hAnsi="Arial" w:cs="Arial"/>
+              </w:rPr>
+              <w:t xml:space="preserve"> Plano de </w:t>
+            </w:r>
+            <w:proofErr w:type="spellStart"/>
+            <w:r>
+              <w:rPr>
+                <w:rFonts w:ascii="Arial" w:hAnsi="Arial" w:cs="Arial"/>
+              </w:rPr>
+              <w:t>Projeto</w:t>
+            </w:r>
+            <w:proofErr w:type="spellEnd"/>
           </w:p>
         </w:tc>
         <w:tc>
@@ -257,12 +325,56 @@
                 <w:rFonts w:ascii="Arial" w:hAnsi="Arial" w:cs="Arial"/>
               </w:rPr>
             </w:pPr>
-            <w:r>
-              <w:rPr>
-                <w:rFonts w:ascii="Arial" w:hAnsi="Arial" w:cs="Arial"/>
-              </w:rPr>
-              <w:t>Criar o Documento Lista de Riscos</w:t>
-            </w:r>
+            <w:proofErr w:type="spellStart"/>
+            <w:r>
+              <w:rPr>
+                <w:rFonts w:ascii="Arial" w:hAnsi="Arial" w:cs="Arial"/>
+              </w:rPr>
+              <w:t>Criar</w:t>
+            </w:r>
+            <w:proofErr w:type="spellEnd"/>
+            <w:r>
+              <w:rPr>
+                <w:rFonts w:ascii="Arial" w:hAnsi="Arial" w:cs="Arial"/>
+              </w:rPr>
+              <w:t xml:space="preserve"> o </w:t>
+            </w:r>
+            <w:proofErr w:type="spellStart"/>
+            <w:r>
+              <w:rPr>
+                <w:rFonts w:ascii="Arial" w:hAnsi="Arial" w:cs="Arial"/>
+              </w:rPr>
+              <w:t>Documento</w:t>
+            </w:r>
+            <w:proofErr w:type="spellEnd"/>
+            <w:r>
+              <w:rPr>
+                <w:rFonts w:ascii="Arial" w:hAnsi="Arial" w:cs="Arial"/>
+              </w:rPr>
+              <w:t xml:space="preserve"> </w:t>
+            </w:r>
+            <w:proofErr w:type="spellStart"/>
+            <w:r>
+              <w:rPr>
+                <w:rFonts w:ascii="Arial" w:hAnsi="Arial" w:cs="Arial"/>
+              </w:rPr>
+              <w:t>Lista</w:t>
+            </w:r>
+            <w:proofErr w:type="spellEnd"/>
+            <w:r>
+              <w:rPr>
+                <w:rFonts w:ascii="Arial" w:hAnsi="Arial" w:cs="Arial"/>
+              </w:rPr>
+              <w:t xml:space="preserve"> de </w:t>
+            </w:r>
+            <w:proofErr w:type="spellStart"/>
+            <w:r>
+              <w:rPr>
+                <w:rFonts w:ascii="Arial" w:hAnsi="Arial" w:cs="Arial"/>
+              </w:rPr>
+              <w:t>Riscos</w:t>
+            </w:r>
+            <w:proofErr w:type="spellEnd"/>
           </w:p>
         </w:tc>
         <w:tc>
@@ -295,12 +407,70 @@
                 <w:rFonts w:ascii="Arial" w:hAnsi="Arial" w:cs="Arial"/>
               </w:rPr>
             </w:pPr>
-            <w:r>
-              <w:rPr>
-                <w:rFonts w:ascii="Arial" w:hAnsi="Arial" w:cs="Arial"/>
-              </w:rPr>
-              <w:t>Criar o Documento Lista de Itens de Trabalho</w:t>
-            </w:r>
+            <w:proofErr w:type="spellStart"/>
+            <w:r>
+              <w:rPr>
+                <w:rFonts w:ascii="Arial" w:hAnsi="Arial" w:cs="Arial"/>
+              </w:rPr>
+              <w:t>Criar</w:t>
+            </w:r>
+            <w:proofErr w:type="spellEnd"/>
+            <w:r>
+              <w:rPr>
+                <w:rFonts w:ascii="Arial" w:hAnsi="Arial" w:cs="Arial"/>
+              </w:rPr>
+              <w:t xml:space="preserve"> o </w:t>
+            </w:r>
+            <w:proofErr w:type="spellStart"/>
+            <w:r>
+              <w:rPr>
+                <w:rFonts w:ascii="Arial" w:hAnsi="Arial" w:cs="Arial"/>
+              </w:rPr>
+              <w:t>Documento</w:t>
+            </w:r>
+            <w:proofErr w:type="spellEnd"/>
+            <w:r>
+              <w:rPr>
+                <w:rFonts w:ascii="Arial" w:hAnsi="Arial" w:cs="Arial"/>
+              </w:rPr>
+              <w:t xml:space="preserve"> </w:t>
+            </w:r>
+            <w:proofErr w:type="spellStart"/>
+            <w:r>
+              <w:rPr>
+                <w:rFonts w:ascii="Arial" w:hAnsi="Arial" w:cs="Arial"/>
+              </w:rPr>
+              <w:t>Lista</w:t>
+            </w:r>
+            <w:proofErr w:type="spellEnd"/>
+            <w:r>
+              <w:rPr>
+                <w:rFonts w:ascii="Arial" w:hAnsi="Arial" w:cs="Arial"/>
+              </w:rPr>
+              <w:t xml:space="preserve"> de </w:t>
+            </w:r>
+            <w:proofErr w:type="spellStart"/>
+            <w:r>
+              <w:rPr>
+                <w:rFonts w:ascii="Arial" w:hAnsi="Arial" w:cs="Arial"/>
+              </w:rPr>
+              <w:t>Itens</w:t>
+            </w:r>
+            <w:proofErr w:type="spellEnd"/>
+            <w:r>
+              <w:rPr>
+                <w:rFonts w:ascii="Arial" w:hAnsi="Arial" w:cs="Arial"/>
+              </w:rPr>
+              <w:t xml:space="preserve"> de </w:t>
+            </w:r>
+            <w:proofErr w:type="spellStart"/>
+            <w:r>
+              <w:rPr>
+                <w:rFonts w:ascii="Arial" w:hAnsi="Arial" w:cs="Arial"/>
+              </w:rPr>
+              <w:t>Trabalho</w:t>
+            </w:r>
+            <w:proofErr w:type="spellEnd"/>
           </w:p>
         </w:tc>
         <w:tc>
@@ -333,12 +503,70 @@
                 <w:rFonts w:ascii="Arial" w:hAnsi="Arial" w:cs="Arial"/>
               </w:rPr>
             </w:pPr>
-            <w:r>
-              <w:rPr>
-                <w:rFonts w:ascii="Arial" w:hAnsi="Arial" w:cs="Arial"/>
-              </w:rPr>
-              <w:t>Criar o Documento Especificação do Caso de Uso</w:t>
-            </w:r>
+            <w:proofErr w:type="spellStart"/>
+            <w:r>
+              <w:rPr>
+                <w:rFonts w:ascii="Arial" w:hAnsi="Arial" w:cs="Arial"/>
+              </w:rPr>
+              <w:t>Criar</w:t>
+            </w:r>
+            <w:proofErr w:type="spellEnd"/>
+            <w:r>
+              <w:rPr>
+                <w:rFonts w:ascii="Arial" w:hAnsi="Arial" w:cs="Arial"/>
+              </w:rPr>
+              <w:t xml:space="preserve"> o </w:t>
+            </w:r>
+            <w:proofErr w:type="spellStart"/>
+            <w:r>
+              <w:rPr>
+                <w:rFonts w:ascii="Arial" w:hAnsi="Arial" w:cs="Arial"/>
+              </w:rPr>
+              <w:t>Documento</w:t>
+            </w:r>
+            <w:proofErr w:type="spellEnd"/>
+            <w:r>
+              <w:rPr>
+                <w:rFonts w:ascii="Arial" w:hAnsi="Arial" w:cs="Arial"/>
+              </w:rPr>
+              <w:t xml:space="preserve"> </w:t>
+            </w:r>
+            <w:proofErr w:type="spellStart"/>
+            <w:r>
+              <w:rPr>
+                <w:rFonts w:ascii="Arial" w:hAnsi="Arial" w:cs="Arial"/>
+              </w:rPr>
+              <w:t>Especificação</w:t>
+            </w:r>
+            <w:proofErr w:type="spellEnd"/>
+            <w:r>
+              <w:rPr>
+                <w:rFonts w:ascii="Arial" w:hAnsi="Arial" w:cs="Arial"/>
+              </w:rPr>
+              <w:t xml:space="preserve"> do </w:t>
+            </w:r>
+            <w:proofErr w:type="spellStart"/>
+            <w:r>
+              <w:rPr>
+                <w:rFonts w:ascii="Arial" w:hAnsi="Arial" w:cs="Arial"/>
+              </w:rPr>
+              <w:t>Caso</w:t>
+            </w:r>
+            <w:proofErr w:type="spellEnd"/>
+            <w:r>
+              <w:rPr>
+                <w:rFonts w:ascii="Arial" w:hAnsi="Arial" w:cs="Arial"/>
+              </w:rPr>
+              <w:t xml:space="preserve"> de </w:t>
+            </w:r>
+            <w:proofErr w:type="spellStart"/>
+            <w:r>
+              <w:rPr>
+                <w:rFonts w:ascii="Arial" w:hAnsi="Arial" w:cs="Arial"/>
+              </w:rPr>
+              <w:t>Uso</w:t>
+            </w:r>
+            <w:proofErr w:type="spellEnd"/>
           </w:p>
         </w:tc>
         <w:tc>
@@ -357,8 +585,6 @@
               </w:rPr>
               <w:t>26/09/2013</w:t>
             </w:r>
-            <w:bookmarkStart w:id="1" w:name="_GoBack"/>
-            <w:bookmarkEnd w:id="1"/>
           </w:p>
         </w:tc>
       </w:tr>
@@ -373,12 +599,42 @@
                 <w:rFonts w:ascii="Arial" w:hAnsi="Arial" w:cs="Arial"/>
               </w:rPr>
             </w:pPr>
-            <w:r>
-              <w:rPr>
-                <w:rFonts w:ascii="Arial" w:hAnsi="Arial" w:cs="Arial"/>
-              </w:rPr>
-              <w:t>Criar o Documento Plano de Iteração</w:t>
-            </w:r>
+            <w:proofErr w:type="spellStart"/>
+            <w:r>
+              <w:rPr>
+                <w:rFonts w:ascii="Arial" w:hAnsi="Arial" w:cs="Arial"/>
+              </w:rPr>
+              <w:t>Criar</w:t>
+            </w:r>
+            <w:proofErr w:type="spellEnd"/>
+            <w:r>
+              <w:rPr>
+                <w:rFonts w:ascii="Arial" w:hAnsi="Arial" w:cs="Arial"/>
+              </w:rPr>
+              <w:t xml:space="preserve"> o </w:t>
+            </w:r>
+            <w:proofErr w:type="spellStart"/>
+            <w:r>
+              <w:rPr>
+                <w:rFonts w:ascii="Arial" w:hAnsi="Arial" w:cs="Arial"/>
+              </w:rPr>
+              <w:t>Documento</w:t>
+            </w:r>
+            <w:proofErr w:type="spellEnd"/>
+            <w:r>
+              <w:rPr>
+                <w:rFonts w:ascii="Arial" w:hAnsi="Arial" w:cs="Arial"/>
+              </w:rPr>
+              <w:t xml:space="preserve"> Plano de </w:t>
+            </w:r>
+            <w:proofErr w:type="spellStart"/>
+            <w:r>
+              <w:rPr>
+                <w:rFonts w:ascii="Arial" w:hAnsi="Arial" w:cs="Arial"/>
+              </w:rPr>
+              <w:t>Iteração</w:t>
+            </w:r>
+            <w:proofErr w:type="spellEnd"/>
           </w:p>
         </w:tc>
         <w:tc>
@@ -759,8 +1015,20 @@
                 <w:szCs w:val="18"/>
                 <w:lang w:eastAsia="ja-JP"/>
               </w:rPr>
-              <w:t>Item de Trabalho</w:t>
-            </w:r>
+              <w:t xml:space="preserve">Item de </w:t>
+            </w:r>
+            <w:proofErr w:type="spellStart"/>
+            <w:r>
+              <w:rPr>
+                <w:rFonts w:ascii="Arial" w:hAnsi="Arial" w:cs="Arial"/>
+                <w:b/>
+                <w:sz w:val="18"/>
+                <w:szCs w:val="18"/>
+                <w:lang w:eastAsia="ja-JP"/>
+              </w:rPr>
+              <w:t>Trabalho</w:t>
+            </w:r>
+            <w:proofErr w:type="spellEnd"/>
           </w:p>
         </w:tc>
         <w:tc>
@@ -1013,12 +1281,56 @@
                 <w:rFonts w:ascii="Arial" w:hAnsi="Arial" w:cs="Arial"/>
               </w:rPr>
             </w:pPr>
-            <w:r>
-              <w:rPr>
-                <w:rFonts w:ascii="Arial" w:hAnsi="Arial" w:cs="Arial"/>
-              </w:rPr>
-              <w:t>Abrir uma conta no GitHub</w:t>
-            </w:r>
+            <w:proofErr w:type="spellStart"/>
+            <w:r>
+              <w:rPr>
+                <w:rFonts w:ascii="Arial" w:hAnsi="Arial" w:cs="Arial"/>
+              </w:rPr>
+              <w:t>Abrir</w:t>
+            </w:r>
+            <w:proofErr w:type="spellEnd"/>
+            <w:r>
+              <w:rPr>
+                <w:rFonts w:ascii="Arial" w:hAnsi="Arial" w:cs="Arial"/>
+              </w:rPr>
+              <w:t xml:space="preserve"> </w:t>
+            </w:r>
+            <w:proofErr w:type="spellStart"/>
+            <w:r>
+              <w:rPr>
+                <w:rFonts w:ascii="Arial" w:hAnsi="Arial" w:cs="Arial"/>
+              </w:rPr>
+              <w:t>uma</w:t>
+            </w:r>
+            <w:proofErr w:type="spellEnd"/>
+            <w:r>
+              <w:rPr>
+                <w:rFonts w:ascii="Arial" w:hAnsi="Arial" w:cs="Arial"/>
+              </w:rPr>
+              <w:t xml:space="preserve"> </w:t>
+            </w:r>
+            <w:proofErr w:type="spellStart"/>
+            <w:r>
+              <w:rPr>
+                <w:rFonts w:ascii="Arial" w:hAnsi="Arial" w:cs="Arial"/>
+              </w:rPr>
+              <w:t>conta</w:t>
+            </w:r>
+            <w:proofErr w:type="spellEnd"/>
+            <w:r>
+              <w:rPr>
+                <w:rFonts w:ascii="Arial" w:hAnsi="Arial" w:cs="Arial"/>
+              </w:rPr>
+              <w:t xml:space="preserve"> no </w:t>
+            </w:r>
+            <w:proofErr w:type="spellStart"/>
+            <w:r>
+              <w:rPr>
+                <w:rFonts w:ascii="Arial" w:hAnsi="Arial" w:cs="Arial"/>
+              </w:rPr>
+              <w:t>GitHub</w:t>
+            </w:r>
+            <w:proofErr w:type="spellEnd"/>
           </w:p>
         </w:tc>
         <w:tc>
@@ -1223,12 +1535,28 @@
                 <w:rFonts w:ascii="Arial" w:hAnsi="Arial" w:cs="Arial"/>
               </w:rPr>
             </w:pPr>
-            <w:r>
-              <w:rPr>
-                <w:rFonts w:ascii="Arial" w:hAnsi="Arial" w:cs="Arial"/>
-              </w:rPr>
-              <w:t>Configurar o GitHub</w:t>
-            </w:r>
+            <w:proofErr w:type="spellStart"/>
+            <w:r>
+              <w:rPr>
+                <w:rFonts w:ascii="Arial" w:hAnsi="Arial" w:cs="Arial"/>
+              </w:rPr>
+              <w:t>Configurar</w:t>
+            </w:r>
+            <w:proofErr w:type="spellEnd"/>
+            <w:r>
+              <w:rPr>
+                <w:rFonts w:ascii="Arial" w:hAnsi="Arial" w:cs="Arial"/>
+              </w:rPr>
+              <w:t xml:space="preserve"> o </w:t>
+            </w:r>
+            <w:proofErr w:type="spellStart"/>
+            <w:r>
+              <w:rPr>
+                <w:rFonts w:ascii="Arial" w:hAnsi="Arial" w:cs="Arial"/>
+              </w:rPr>
+              <w:t>GitHub</w:t>
+            </w:r>
+            <w:proofErr w:type="spellEnd"/>
           </w:p>
         </w:tc>
         <w:tc>
@@ -1383,6 +1711,7 @@
                 <w:lang w:val="pt-BR" w:eastAsia="ja-JP"/>
               </w:rPr>
             </w:pPr>
+            <w:proofErr w:type="gramStart"/>
             <w:r>
               <w:rPr>
                 <w:rFonts w:ascii="Arial" w:hAnsi="Arial" w:cs="Arial"/>
@@ -1390,6 +1719,7 @@
               </w:rPr>
               <w:t>1</w:t>
             </w:r>
+            <w:proofErr w:type="gramEnd"/>
           </w:p>
         </w:tc>
         <w:tc>
@@ -1407,6 +1737,7 @@
                 <w:lang w:val="pt-BR" w:eastAsia="ja-JP"/>
               </w:rPr>
             </w:pPr>
+            <w:proofErr w:type="gramStart"/>
             <w:r>
               <w:rPr>
                 <w:rFonts w:ascii="Arial" w:hAnsi="Arial" w:cs="Arial"/>
@@ -1414,6 +1745,7 @@
               </w:rPr>
               <w:t>2</w:t>
             </w:r>
+            <w:proofErr w:type="gramEnd"/>
           </w:p>
         </w:tc>
       </w:tr>
@@ -1433,12 +1765,42 @@
                 <w:rFonts w:ascii="Arial" w:hAnsi="Arial" w:cs="Arial"/>
               </w:rPr>
             </w:pPr>
-            <w:r>
-              <w:rPr>
-                <w:rFonts w:ascii="Arial" w:hAnsi="Arial" w:cs="Arial"/>
-              </w:rPr>
-              <w:t>Criar o Documento de Visão</w:t>
-            </w:r>
+            <w:proofErr w:type="spellStart"/>
+            <w:r>
+              <w:rPr>
+                <w:rFonts w:ascii="Arial" w:hAnsi="Arial" w:cs="Arial"/>
+              </w:rPr>
+              <w:t>Criar</w:t>
+            </w:r>
+            <w:proofErr w:type="spellEnd"/>
+            <w:r>
+              <w:rPr>
+                <w:rFonts w:ascii="Arial" w:hAnsi="Arial" w:cs="Arial"/>
+              </w:rPr>
+              <w:t xml:space="preserve"> o </w:t>
+            </w:r>
+            <w:proofErr w:type="spellStart"/>
+            <w:r>
+              <w:rPr>
+                <w:rFonts w:ascii="Arial" w:hAnsi="Arial" w:cs="Arial"/>
+              </w:rPr>
+              <w:t>Documento</w:t>
+            </w:r>
+            <w:proofErr w:type="spellEnd"/>
+            <w:r>
+              <w:rPr>
+                <w:rFonts w:ascii="Arial" w:hAnsi="Arial" w:cs="Arial"/>
+              </w:rPr>
+              <w:t xml:space="preserve"> de </w:t>
+            </w:r>
+            <w:proofErr w:type="spellStart"/>
+            <w:r>
+              <w:rPr>
+                <w:rFonts w:ascii="Arial" w:hAnsi="Arial" w:cs="Arial"/>
+              </w:rPr>
+              <w:t>Visão</w:t>
+            </w:r>
+            <w:proofErr w:type="spellEnd"/>
           </w:p>
         </w:tc>
         <w:tc>
@@ -1593,6 +1955,7 @@
                 <w:lang w:val="pt-BR" w:eastAsia="ja-JP"/>
               </w:rPr>
             </w:pPr>
+            <w:proofErr w:type="gramStart"/>
             <w:r>
               <w:rPr>
                 <w:rFonts w:ascii="Arial" w:hAnsi="Arial" w:cs="Arial"/>
@@ -1600,6 +1963,7 @@
               </w:rPr>
               <w:t>4</w:t>
             </w:r>
+            <w:proofErr w:type="gramEnd"/>
           </w:p>
         </w:tc>
         <w:tc>
@@ -1617,6 +1981,7 @@
                 <w:lang w:val="pt-BR" w:eastAsia="ja-JP"/>
               </w:rPr>
             </w:pPr>
+            <w:proofErr w:type="gramStart"/>
             <w:r>
               <w:rPr>
                 <w:rFonts w:ascii="Arial" w:hAnsi="Arial" w:cs="Arial"/>
@@ -1624,6 +1989,7 @@
               </w:rPr>
               <w:t>0</w:t>
             </w:r>
+            <w:proofErr w:type="gramEnd"/>
           </w:p>
         </w:tc>
       </w:tr>
@@ -1643,12 +2009,42 @@
                 <w:rFonts w:ascii="Arial" w:hAnsi="Arial" w:cs="Arial"/>
               </w:rPr>
             </w:pPr>
-            <w:r>
-              <w:rPr>
-                <w:rFonts w:ascii="Arial" w:hAnsi="Arial" w:cs="Arial"/>
-              </w:rPr>
-              <w:t>Criar o Documento Plano de Projeto</w:t>
-            </w:r>
+            <w:proofErr w:type="spellStart"/>
+            <w:r>
+              <w:rPr>
+                <w:rFonts w:ascii="Arial" w:hAnsi="Arial" w:cs="Arial"/>
+              </w:rPr>
+              <w:t>Criar</w:t>
+            </w:r>
+            <w:proofErr w:type="spellEnd"/>
+            <w:r>
+              <w:rPr>
+                <w:rFonts w:ascii="Arial" w:hAnsi="Arial" w:cs="Arial"/>
+              </w:rPr>
+              <w:t xml:space="preserve"> o </w:t>
+            </w:r>
+            <w:proofErr w:type="spellStart"/>
+            <w:r>
+              <w:rPr>
+                <w:rFonts w:ascii="Arial" w:hAnsi="Arial" w:cs="Arial"/>
+              </w:rPr>
+              <w:t>Documento</w:t>
+            </w:r>
+            <w:proofErr w:type="spellEnd"/>
+            <w:r>
+              <w:rPr>
+                <w:rFonts w:ascii="Arial" w:hAnsi="Arial" w:cs="Arial"/>
+              </w:rPr>
+              <w:t xml:space="preserve"> Plano de </w:t>
+            </w:r>
+            <w:proofErr w:type="spellStart"/>
+            <w:r>
+              <w:rPr>
+                <w:rFonts w:ascii="Arial" w:hAnsi="Arial" w:cs="Arial"/>
+              </w:rPr>
+              <w:t>Projeto</w:t>
+            </w:r>
+            <w:proofErr w:type="spellEnd"/>
           </w:p>
         </w:tc>
         <w:tc>
@@ -1803,6 +2199,7 @@
                 <w:lang w:val="pt-BR" w:eastAsia="ja-JP"/>
               </w:rPr>
             </w:pPr>
+            <w:proofErr w:type="gramStart"/>
             <w:r>
               <w:rPr>
                 <w:rFonts w:ascii="Arial" w:hAnsi="Arial" w:cs="Arial"/>
@@ -1810,6 +2207,7 @@
               </w:rPr>
               <w:t>4</w:t>
             </w:r>
+            <w:proofErr w:type="gramEnd"/>
           </w:p>
         </w:tc>
         <w:tc>
@@ -1827,6 +2225,7 @@
                 <w:lang w:val="pt-BR" w:eastAsia="ja-JP"/>
               </w:rPr>
             </w:pPr>
+            <w:proofErr w:type="gramStart"/>
             <w:r>
               <w:rPr>
                 <w:rFonts w:ascii="Arial" w:hAnsi="Arial" w:cs="Arial"/>
@@ -1834,6 +2233,7 @@
               </w:rPr>
               <w:t>0</w:t>
             </w:r>
+            <w:proofErr w:type="gramEnd"/>
           </w:p>
         </w:tc>
       </w:tr>
@@ -1853,12 +2253,56 @@
                 <w:rFonts w:ascii="Arial" w:hAnsi="Arial" w:cs="Arial"/>
               </w:rPr>
             </w:pPr>
-            <w:r>
-              <w:rPr>
-                <w:rFonts w:ascii="Arial" w:hAnsi="Arial" w:cs="Arial"/>
-              </w:rPr>
-              <w:t>Criar o Documento Lista de Riscos</w:t>
-            </w:r>
+            <w:proofErr w:type="spellStart"/>
+            <w:r>
+              <w:rPr>
+                <w:rFonts w:ascii="Arial" w:hAnsi="Arial" w:cs="Arial"/>
+              </w:rPr>
+              <w:t>Criar</w:t>
+            </w:r>
+            <w:proofErr w:type="spellEnd"/>
+            <w:r>
+              <w:rPr>
+                <w:rFonts w:ascii="Arial" w:hAnsi="Arial" w:cs="Arial"/>
+              </w:rPr>
+              <w:t xml:space="preserve"> o </w:t>
+            </w:r>
+            <w:proofErr w:type="spellStart"/>
+            <w:r>
+              <w:rPr>
+                <w:rFonts w:ascii="Arial" w:hAnsi="Arial" w:cs="Arial"/>
+              </w:rPr>
+              <w:t>Documento</w:t>
+            </w:r>
+            <w:proofErr w:type="spellEnd"/>
+            <w:r>
+              <w:rPr>
+                <w:rFonts w:ascii="Arial" w:hAnsi="Arial" w:cs="Arial"/>
+              </w:rPr>
+              <w:t xml:space="preserve"> </w:t>
+            </w:r>
+            <w:proofErr w:type="spellStart"/>
+            <w:r>
+              <w:rPr>
+                <w:rFonts w:ascii="Arial" w:hAnsi="Arial" w:cs="Arial"/>
+              </w:rPr>
+              <w:t>Lista</w:t>
+            </w:r>
+            <w:proofErr w:type="spellEnd"/>
+            <w:r>
+              <w:rPr>
+                <w:rFonts w:ascii="Arial" w:hAnsi="Arial" w:cs="Arial"/>
+              </w:rPr>
+              <w:t xml:space="preserve"> de </w:t>
+            </w:r>
+            <w:proofErr w:type="spellStart"/>
+            <w:r>
+              <w:rPr>
+                <w:rFonts w:ascii="Arial" w:hAnsi="Arial" w:cs="Arial"/>
+              </w:rPr>
+              <w:t>Riscos</w:t>
+            </w:r>
+            <w:proofErr w:type="spellEnd"/>
           </w:p>
         </w:tc>
         <w:tc>
@@ -2013,6 +2457,7 @@
                 <w:lang w:val="pt-BR" w:eastAsia="ja-JP"/>
               </w:rPr>
             </w:pPr>
+            <w:proofErr w:type="gramStart"/>
             <w:r>
               <w:rPr>
                 <w:rFonts w:ascii="Arial" w:hAnsi="Arial" w:cs="Arial"/>
@@ -2020,6 +2465,7 @@
               </w:rPr>
               <w:t>4</w:t>
             </w:r>
+            <w:proofErr w:type="gramEnd"/>
           </w:p>
         </w:tc>
         <w:tc>
@@ -2037,6 +2483,7 @@
                 <w:lang w:val="pt-BR" w:eastAsia="ja-JP"/>
               </w:rPr>
             </w:pPr>
+            <w:proofErr w:type="gramStart"/>
             <w:r>
               <w:rPr>
                 <w:rFonts w:ascii="Arial" w:hAnsi="Arial" w:cs="Arial"/>
@@ -2044,6 +2491,7 @@
               </w:rPr>
               <w:t>0</w:t>
             </w:r>
+            <w:proofErr w:type="gramEnd"/>
           </w:p>
         </w:tc>
       </w:tr>
@@ -2063,19 +2511,71 @@
                 <w:rFonts w:ascii="Arial" w:hAnsi="Arial" w:cs="Arial"/>
               </w:rPr>
             </w:pPr>
-            <w:r>
-              <w:rPr>
-                <w:rFonts w:ascii="Arial" w:hAnsi="Arial" w:cs="Arial"/>
-              </w:rPr>
-              <w:t xml:space="preserve">Criar o </w:t>
-            </w:r>
+            <w:proofErr w:type="spellStart"/>
+            <w:r>
+              <w:rPr>
+                <w:rFonts w:ascii="Arial" w:hAnsi="Arial" w:cs="Arial"/>
+              </w:rPr>
+              <w:t>Criar</w:t>
+            </w:r>
+            <w:proofErr w:type="spellEnd"/>
+            <w:r>
+              <w:rPr>
+                <w:rFonts w:ascii="Arial" w:hAnsi="Arial" w:cs="Arial"/>
+              </w:rPr>
+              <w:t xml:space="preserve"> o </w:t>
+            </w:r>
+            <w:proofErr w:type="spellStart"/>
             <w:r>
               <w:rPr>
                 <w:rFonts w:ascii="Arial" w:hAnsi="Arial" w:cs="Arial"/>
               </w:rPr>
               <w:lastRenderedPageBreak/>
-              <w:t>Documento Lista de Itens de Trabalho</w:t>
-            </w:r>
+              <w:t>Documento</w:t>
+            </w:r>
+            <w:proofErr w:type="spellEnd"/>
+            <w:r>
+              <w:rPr>
+                <w:rFonts w:ascii="Arial" w:hAnsi="Arial" w:cs="Arial"/>
+              </w:rPr>
+              <w:t xml:space="preserve"> </w:t>
+            </w:r>
+            <w:proofErr w:type="spellStart"/>
+            <w:r>
+              <w:rPr>
+                <w:rFonts w:ascii="Arial" w:hAnsi="Arial" w:cs="Arial"/>
+              </w:rPr>
+              <w:t>Lista</w:t>
+            </w:r>
+            <w:proofErr w:type="spellEnd"/>
+            <w:r>
+              <w:rPr>
+                <w:rFonts w:ascii="Arial" w:hAnsi="Arial" w:cs="Arial"/>
+              </w:rPr>
+              <w:t xml:space="preserve"> de </w:t>
+            </w:r>
+            <w:proofErr w:type="spellStart"/>
+            <w:r>
+              <w:rPr>
+                <w:rFonts w:ascii="Arial" w:hAnsi="Arial" w:cs="Arial"/>
+              </w:rPr>
+              <w:t>Itens</w:t>
+            </w:r>
+            <w:proofErr w:type="spellEnd"/>
+            <w:r>
+              <w:rPr>
+                <w:rFonts w:ascii="Arial" w:hAnsi="Arial" w:cs="Arial"/>
+              </w:rPr>
+              <w:t xml:space="preserve"> de </w:t>
+            </w:r>
+            <w:proofErr w:type="spellStart"/>
+            <w:r>
+              <w:rPr>
+                <w:rFonts w:ascii="Arial" w:hAnsi="Arial" w:cs="Arial"/>
+              </w:rPr>
+              <w:t>Trabalho</w:t>
+            </w:r>
+            <w:proofErr w:type="spellEnd"/>
           </w:p>
         </w:tc>
         <w:tc>
@@ -2248,6 +2748,7 @@
                 <w:lang w:val="pt-BR" w:eastAsia="ja-JP"/>
               </w:rPr>
             </w:pPr>
+            <w:proofErr w:type="gramStart"/>
             <w:r>
               <w:rPr>
                 <w:rFonts w:ascii="Arial" w:hAnsi="Arial" w:cs="Arial"/>
@@ -2255,6 +2756,7 @@
               </w:rPr>
               <w:t>4</w:t>
             </w:r>
+            <w:proofErr w:type="gramEnd"/>
           </w:p>
         </w:tc>
         <w:tc>
@@ -2272,6 +2774,7 @@
                 <w:lang w:val="pt-BR" w:eastAsia="ja-JP"/>
               </w:rPr>
             </w:pPr>
+            <w:proofErr w:type="gramStart"/>
             <w:r>
               <w:rPr>
                 <w:rFonts w:ascii="Arial" w:hAnsi="Arial" w:cs="Arial"/>
@@ -2279,6 +2782,7 @@
               </w:rPr>
               <w:t>0</w:t>
             </w:r>
+            <w:proofErr w:type="gramEnd"/>
           </w:p>
         </w:tc>
       </w:tr>
@@ -2307,7 +2811,39 @@
                 <w:lang w:val="pt-BR" w:eastAsia="ja-JP"/>
               </w:rPr>
               <w:lastRenderedPageBreak/>
-              <w:t>Revisar o documeto de acordo com o feedback do professor</w:t>
+              <w:t xml:space="preserve">Revisar o </w:t>
+            </w:r>
+            <w:proofErr w:type="spellStart"/>
+            <w:r>
+              <w:rPr>
+                <w:rFonts w:ascii="Arial" w:hAnsi="Arial" w:cs="Arial"/>
+                <w:lang w:val="pt-BR" w:eastAsia="ja-JP"/>
+              </w:rPr>
+              <w:t>documeto</w:t>
+            </w:r>
+            <w:proofErr w:type="spellEnd"/>
+            <w:r>
+              <w:rPr>
+                <w:rFonts w:ascii="Arial" w:hAnsi="Arial" w:cs="Arial"/>
+                <w:lang w:val="pt-BR" w:eastAsia="ja-JP"/>
+              </w:rPr>
+              <w:t xml:space="preserve"> de acordo com o </w:t>
+            </w:r>
+            <w:proofErr w:type="gramStart"/>
+            <w:r>
+              <w:rPr>
+                <w:rFonts w:ascii="Arial" w:hAnsi="Arial" w:cs="Arial"/>
+                <w:lang w:val="pt-BR" w:eastAsia="ja-JP"/>
+              </w:rPr>
+              <w:t>feedback</w:t>
+            </w:r>
+            <w:proofErr w:type="gramEnd"/>
+            <w:r>
+              <w:rPr>
+                <w:rFonts w:ascii="Arial" w:hAnsi="Arial" w:cs="Arial"/>
+                <w:lang w:val="pt-BR" w:eastAsia="ja-JP"/>
+              </w:rPr>
+              <w:t xml:space="preserve"> do professor</w:t>
             </w:r>
           </w:p>
         </w:tc>
@@ -2463,6 +2999,7 @@
                 <w:lang w:val="pt-BR" w:eastAsia="ja-JP"/>
               </w:rPr>
             </w:pPr>
+            <w:proofErr w:type="gramStart"/>
             <w:r>
               <w:rPr>
                 <w:rFonts w:ascii="Arial" w:hAnsi="Arial" w:cs="Arial"/>
@@ -2470,6 +3007,7 @@
               </w:rPr>
               <w:t>2</w:t>
             </w:r>
+            <w:proofErr w:type="gramEnd"/>
           </w:p>
         </w:tc>
         <w:tc>
@@ -2487,6 +3025,7 @@
                 <w:lang w:val="pt-BR" w:eastAsia="ja-JP"/>
               </w:rPr>
             </w:pPr>
+            <w:proofErr w:type="gramStart"/>
             <w:r>
               <w:rPr>
                 <w:rFonts w:ascii="Arial" w:hAnsi="Arial" w:cs="Arial"/>
@@ -2494,6 +3033,7 @@
               </w:rPr>
               <w:t>0</w:t>
             </w:r>
+            <w:proofErr w:type="gramEnd"/>
           </w:p>
         </w:tc>
       </w:tr>
@@ -2513,12 +3053,70 @@
                 <w:rFonts w:ascii="Arial" w:hAnsi="Arial" w:cs="Arial"/>
               </w:rPr>
             </w:pPr>
-            <w:r>
-              <w:rPr>
-                <w:rFonts w:ascii="Arial" w:hAnsi="Arial" w:cs="Arial"/>
-              </w:rPr>
-              <w:t>Criar o Documento Especificação do Caso de Uso</w:t>
-            </w:r>
+            <w:proofErr w:type="spellStart"/>
+            <w:r>
+              <w:rPr>
+                <w:rFonts w:ascii="Arial" w:hAnsi="Arial" w:cs="Arial"/>
+              </w:rPr>
+              <w:t>Criar</w:t>
+            </w:r>
+            <w:proofErr w:type="spellEnd"/>
+            <w:r>
+              <w:rPr>
+                <w:rFonts w:ascii="Arial" w:hAnsi="Arial" w:cs="Arial"/>
+              </w:rPr>
+              <w:t xml:space="preserve"> o </w:t>
+            </w:r>
+            <w:proofErr w:type="spellStart"/>
+            <w:r>
+              <w:rPr>
+                <w:rFonts w:ascii="Arial" w:hAnsi="Arial" w:cs="Arial"/>
+              </w:rPr>
+              <w:t>Documento</w:t>
+            </w:r>
+            <w:proofErr w:type="spellEnd"/>
+            <w:r>
+              <w:rPr>
+                <w:rFonts w:ascii="Arial" w:hAnsi="Arial" w:cs="Arial"/>
+              </w:rPr>
+              <w:t xml:space="preserve"> </w:t>
+            </w:r>
+            <w:proofErr w:type="spellStart"/>
+            <w:r>
+              <w:rPr>
+                <w:rFonts w:ascii="Arial" w:hAnsi="Arial" w:cs="Arial"/>
+              </w:rPr>
+              <w:t>Especificação</w:t>
+            </w:r>
+            <w:proofErr w:type="spellEnd"/>
+            <w:r>
+              <w:rPr>
+                <w:rFonts w:ascii="Arial" w:hAnsi="Arial" w:cs="Arial"/>
+              </w:rPr>
+              <w:t xml:space="preserve"> do </w:t>
+            </w:r>
+            <w:proofErr w:type="spellStart"/>
+            <w:r>
+              <w:rPr>
+                <w:rFonts w:ascii="Arial" w:hAnsi="Arial" w:cs="Arial"/>
+              </w:rPr>
+              <w:t>Caso</w:t>
+            </w:r>
+            <w:proofErr w:type="spellEnd"/>
+            <w:r>
+              <w:rPr>
+                <w:rFonts w:ascii="Arial" w:hAnsi="Arial" w:cs="Arial"/>
+              </w:rPr>
+              <w:t xml:space="preserve"> de </w:t>
+            </w:r>
+            <w:proofErr w:type="spellStart"/>
+            <w:r>
+              <w:rPr>
+                <w:rFonts w:ascii="Arial" w:hAnsi="Arial" w:cs="Arial"/>
+              </w:rPr>
+              <w:t>Uso</w:t>
+            </w:r>
+            <w:proofErr w:type="spellEnd"/>
           </w:p>
         </w:tc>
         <w:tc>
@@ -2673,6 +3271,7 @@
                 <w:lang w:val="pt-BR" w:eastAsia="ja-JP"/>
               </w:rPr>
             </w:pPr>
+            <w:proofErr w:type="gramStart"/>
             <w:r>
               <w:rPr>
                 <w:rFonts w:ascii="Arial" w:hAnsi="Arial" w:cs="Arial"/>
@@ -2680,6 +3279,7 @@
               </w:rPr>
               <w:t>3</w:t>
             </w:r>
+            <w:proofErr w:type="gramEnd"/>
           </w:p>
         </w:tc>
         <w:tc>
@@ -2697,6 +3297,7 @@
                 <w:lang w:val="pt-BR" w:eastAsia="ja-JP"/>
               </w:rPr>
             </w:pPr>
+            <w:proofErr w:type="gramStart"/>
             <w:r>
               <w:rPr>
                 <w:rFonts w:ascii="Arial" w:hAnsi="Arial" w:cs="Arial"/>
@@ -2704,6 +3305,7 @@
               </w:rPr>
               <w:t>0</w:t>
             </w:r>
+            <w:proofErr w:type="gramEnd"/>
           </w:p>
         </w:tc>
       </w:tr>
@@ -2723,12 +3325,42 @@
                 <w:rFonts w:ascii="Arial" w:hAnsi="Arial" w:cs="Arial"/>
               </w:rPr>
             </w:pPr>
-            <w:r>
-              <w:rPr>
-                <w:rFonts w:ascii="Arial" w:hAnsi="Arial" w:cs="Arial"/>
-              </w:rPr>
-              <w:t>Criar o Documento Plano de Iteração</w:t>
-            </w:r>
+            <w:proofErr w:type="spellStart"/>
+            <w:r>
+              <w:rPr>
+                <w:rFonts w:ascii="Arial" w:hAnsi="Arial" w:cs="Arial"/>
+              </w:rPr>
+              <w:t>Criar</w:t>
+            </w:r>
+            <w:proofErr w:type="spellEnd"/>
+            <w:r>
+              <w:rPr>
+                <w:rFonts w:ascii="Arial" w:hAnsi="Arial" w:cs="Arial"/>
+              </w:rPr>
+              <w:t xml:space="preserve"> o </w:t>
+            </w:r>
+            <w:proofErr w:type="spellStart"/>
+            <w:r>
+              <w:rPr>
+                <w:rFonts w:ascii="Arial" w:hAnsi="Arial" w:cs="Arial"/>
+              </w:rPr>
+              <w:t>Documento</w:t>
+            </w:r>
+            <w:proofErr w:type="spellEnd"/>
+            <w:r>
+              <w:rPr>
+                <w:rFonts w:ascii="Arial" w:hAnsi="Arial" w:cs="Arial"/>
+              </w:rPr>
+              <w:t xml:space="preserve"> Plano de </w:t>
+            </w:r>
+            <w:proofErr w:type="spellStart"/>
+            <w:r>
+              <w:rPr>
+                <w:rFonts w:ascii="Arial" w:hAnsi="Arial" w:cs="Arial"/>
+              </w:rPr>
+              <w:t>Iteração</w:t>
+            </w:r>
+            <w:proofErr w:type="spellEnd"/>
           </w:p>
         </w:tc>
         <w:tc>
@@ -2883,6 +3515,7 @@
                 <w:lang w:val="pt-BR" w:eastAsia="ja-JP"/>
               </w:rPr>
             </w:pPr>
+            <w:proofErr w:type="gramStart"/>
             <w:r>
               <w:rPr>
                 <w:rFonts w:ascii="Arial" w:hAnsi="Arial" w:cs="Arial"/>
@@ -2890,6 +3523,7 @@
               </w:rPr>
               <w:t>4</w:t>
             </w:r>
+            <w:proofErr w:type="gramEnd"/>
           </w:p>
         </w:tc>
         <w:tc>
@@ -2907,6 +3541,7 @@
                 <w:lang w:val="pt-BR" w:eastAsia="ja-JP"/>
               </w:rPr>
             </w:pPr>
+            <w:proofErr w:type="gramStart"/>
             <w:r>
               <w:rPr>
                 <w:rFonts w:ascii="Arial" w:hAnsi="Arial" w:cs="Arial"/>
@@ -2914,6 +3549,7 @@
               </w:rPr>
               <w:t>0</w:t>
             </w:r>
+            <w:proofErr w:type="gramEnd"/>
           </w:p>
         </w:tc>
       </w:tr>
@@ -2984,6 +3620,7 @@
                 <w:lang w:eastAsia="ja-JP"/>
               </w:rPr>
             </w:pPr>
+            <w:proofErr w:type="spellStart"/>
             <w:r>
               <w:rPr>
                 <w:rFonts w:ascii="Arial" w:hAnsi="Arial" w:cs="Arial"/>
@@ -2994,6 +3631,7 @@
               </w:rPr>
               <w:t>Problema</w:t>
             </w:r>
+            <w:proofErr w:type="spellEnd"/>
           </w:p>
         </w:tc>
         <w:tc>
@@ -3054,6 +3692,7 @@
                 <w:lang w:eastAsia="ja-JP"/>
               </w:rPr>
             </w:pPr>
+            <w:proofErr w:type="spellStart"/>
             <w:r>
               <w:rPr>
                 <w:rFonts w:ascii="Arial" w:hAnsi="Arial" w:cs="Arial"/>
@@ -3064,6 +3703,7 @@
               </w:rPr>
               <w:t>Observação</w:t>
             </w:r>
+            <w:proofErr w:type="spellEnd"/>
           </w:p>
         </w:tc>
       </w:tr>
@@ -3083,8 +3723,13 @@
               <w:pStyle w:val="Corpodetexto"/>
               <w:ind w:left="0"/>
             </w:pPr>
-            <w:r>
-              <w:t>Configuração do a</w:t>
+            <w:proofErr w:type="spellStart"/>
+            <w:r>
+              <w:t>Configuração</w:t>
+            </w:r>
+            <w:proofErr w:type="spellEnd"/>
+            <w:r>
+              <w:t xml:space="preserve"> do a</w:t>
             </w:r>
             <w:r>
               <w:t>n</w:t>
@@ -3109,8 +3754,13 @@
               <w:pStyle w:val="Corpodetexto"/>
               <w:ind w:left="0"/>
             </w:pPr>
-            <w:r>
-              <w:t>Concluído: 80%</w:t>
+            <w:proofErr w:type="spellStart"/>
+            <w:r>
+              <w:t>Concluído</w:t>
+            </w:r>
+            <w:proofErr w:type="spellEnd"/>
+            <w:r>
+              <w:t>: 80%</w:t>
             </w:r>
           </w:p>
           <w:p>
@@ -3118,8 +3768,13 @@
               <w:pStyle w:val="Corpodetexto"/>
               <w:ind w:left="0"/>
             </w:pPr>
-            <w:r>
-              <w:t>Falta: 20%</w:t>
+            <w:proofErr w:type="spellStart"/>
+            <w:r>
+              <w:t>Falta</w:t>
+            </w:r>
+            <w:proofErr w:type="spellEnd"/>
+            <w:r>
+              <w:t>: 20%</w:t>
             </w:r>
           </w:p>
         </w:tc>
@@ -3138,9 +3793,43 @@
               <w:pStyle w:val="Corpodetexto"/>
               <w:ind w:left="0"/>
             </w:pPr>
-            <w:r>
-              <w:t>Problema ao configurar o android no computador do programador</w:t>
-            </w:r>
+            <w:proofErr w:type="spellStart"/>
+            <w:r>
+              <w:t>Problema</w:t>
+            </w:r>
+            <w:proofErr w:type="spellEnd"/>
+            <w:r>
+              <w:t xml:space="preserve"> </w:t>
+            </w:r>
+            <w:proofErr w:type="spellStart"/>
+            <w:r>
+              <w:t>ao</w:t>
+            </w:r>
+            <w:proofErr w:type="spellEnd"/>
+            <w:r>
+              <w:t xml:space="preserve"> </w:t>
+            </w:r>
+            <w:proofErr w:type="spellStart"/>
+            <w:r>
+              <w:t>configurar</w:t>
+            </w:r>
+            <w:proofErr w:type="spellEnd"/>
+            <w:r>
+              <w:t xml:space="preserve"> o android no </w:t>
+            </w:r>
+            <w:proofErr w:type="spellStart"/>
+            <w:r>
+              <w:t>computador</w:t>
+            </w:r>
+            <w:proofErr w:type="spellEnd"/>
+            <w:r>
+              <w:t xml:space="preserve"> do </w:t>
+            </w:r>
+            <w:proofErr w:type="spellStart"/>
+            <w:r>
+              <w:t>programador</w:t>
+            </w:r>
+            <w:proofErr w:type="spellEnd"/>
           </w:p>
         </w:tc>
       </w:tr>
@@ -3266,8 +3955,13 @@
         <w:pStyle w:val="Ttulo1"/>
       </w:pPr>
       <w:r>
-        <w:t>6.  Avaliação</w:t>
+        <w:t xml:space="preserve">6.  </w:t>
       </w:r>
+      <w:proofErr w:type="spellStart"/>
+      <w:r>
+        <w:t>Avaliação</w:t>
+      </w:r>
+      <w:proofErr w:type="spellEnd"/>
     </w:p>
     <w:tbl>
       <w:tblPr>
@@ -3299,12 +3993,28 @@
                 <w:bCs/>
               </w:rPr>
             </w:pPr>
+            <w:proofErr w:type="spellStart"/>
             <w:r>
               <w:rPr>
                 <w:bCs/>
               </w:rPr>
-              <w:t>Objetivo da Avaliação</w:t>
-            </w:r>
+              <w:t>Objetivo</w:t>
+            </w:r>
+            <w:proofErr w:type="spellEnd"/>
+            <w:r>
+              <w:rPr>
+                <w:bCs/>
+              </w:rPr>
+              <w:t xml:space="preserve"> da </w:t>
+            </w:r>
+            <w:proofErr w:type="spellStart"/>
+            <w:r>
+              <w:rPr>
+                <w:bCs/>
+              </w:rPr>
+              <w:t>Avaliação</w:t>
+            </w:r>
+            <w:proofErr w:type="spellEnd"/>
           </w:p>
         </w:tc>
         <w:tc>
@@ -3319,24 +4029,146 @@
                 <w:iCs/>
               </w:rPr>
             </w:pPr>
+            <w:proofErr w:type="spellStart"/>
             <w:r>
               <w:rPr>
                 <w:iCs/>
               </w:rPr>
-              <w:t xml:space="preserve">Obter aprovação </w:t>
-            </w:r>
+              <w:t>Obter</w:t>
+            </w:r>
+            <w:proofErr w:type="spellEnd"/>
             <w:r>
               <w:rPr>
                 <w:iCs/>
               </w:rPr>
-              <w:t>do consultor e gerente de projetos para dar continuação</w:t>
-            </w:r>
+              <w:t xml:space="preserve"> </w:t>
+            </w:r>
+            <w:proofErr w:type="spellStart"/>
             <w:r>
               <w:rPr>
                 <w:iCs/>
               </w:rPr>
-              <w:t xml:space="preserve"> a segunda iteração</w:t>
-            </w:r>
+              <w:t>aprovação</w:t>
+            </w:r>
+            <w:proofErr w:type="spellEnd"/>
+            <w:r>
+              <w:rPr>
+                <w:iCs/>
+              </w:rPr>
+              <w:t xml:space="preserve"> </w:t>
+            </w:r>
+            <w:r>
+              <w:rPr>
+                <w:iCs/>
+              </w:rPr>
+              <w:t xml:space="preserve">do </w:t>
+            </w:r>
+            <w:proofErr w:type="spellStart"/>
+            <w:r>
+              <w:rPr>
+                <w:iCs/>
+              </w:rPr>
+              <w:t>consultor</w:t>
+            </w:r>
+            <w:proofErr w:type="spellEnd"/>
+            <w:r>
+              <w:rPr>
+                <w:iCs/>
+              </w:rPr>
+              <w:t xml:space="preserve"> e </w:t>
+            </w:r>
+            <w:proofErr w:type="spellStart"/>
+            <w:r>
+              <w:rPr>
+                <w:iCs/>
+              </w:rPr>
+              <w:t>gerente</w:t>
+            </w:r>
+            <w:proofErr w:type="spellEnd"/>
+            <w:r>
+              <w:rPr>
+                <w:iCs/>
+              </w:rPr>
+              <w:t xml:space="preserve"> de </w:t>
+            </w:r>
+            <w:proofErr w:type="spellStart"/>
+            <w:r>
+              <w:rPr>
+                <w:iCs/>
+              </w:rPr>
+              <w:t>projetos</w:t>
+            </w:r>
+            <w:proofErr w:type="spellEnd"/>
+            <w:r>
+              <w:rPr>
+                <w:iCs/>
+              </w:rPr>
+              <w:t xml:space="preserve"> </w:t>
+            </w:r>
+            <w:proofErr w:type="spellStart"/>
+            <w:r>
+              <w:rPr>
+                <w:iCs/>
+              </w:rPr>
+              <w:t>para</w:t>
+            </w:r>
+            <w:proofErr w:type="spellEnd"/>
+            <w:r>
+              <w:rPr>
+                <w:iCs/>
+              </w:rPr>
+              <w:t xml:space="preserve"> </w:t>
+            </w:r>
+            <w:proofErr w:type="spellStart"/>
+            <w:r>
+              <w:rPr>
+                <w:iCs/>
+              </w:rPr>
+              <w:t>dar</w:t>
+            </w:r>
+            <w:proofErr w:type="spellEnd"/>
+            <w:r>
+              <w:rPr>
+                <w:iCs/>
+              </w:rPr>
+              <w:t xml:space="preserve"> </w:t>
+            </w:r>
+            <w:proofErr w:type="spellStart"/>
+            <w:r>
+              <w:rPr>
+                <w:iCs/>
+              </w:rPr>
+              <w:t>continuação</w:t>
+            </w:r>
+            <w:proofErr w:type="spellEnd"/>
+            <w:r>
+              <w:rPr>
+                <w:iCs/>
+              </w:rPr>
+              <w:t xml:space="preserve"> a </w:t>
+            </w:r>
+            <w:proofErr w:type="spellStart"/>
+            <w:r>
+              <w:rPr>
+                <w:iCs/>
+              </w:rPr>
+              <w:t>segunda</w:t>
+            </w:r>
+            <w:proofErr w:type="spellEnd"/>
+            <w:r>
+              <w:rPr>
+                <w:iCs/>
+              </w:rPr>
+              <w:t xml:space="preserve"> </w:t>
+            </w:r>
+            <w:proofErr w:type="spellStart"/>
+            <w:r>
+              <w:rPr>
+                <w:iCs/>
+              </w:rPr>
+              <w:t>iteração</w:t>
+            </w:r>
+            <w:proofErr w:type="spellEnd"/>
           </w:p>
         </w:tc>
       </w:tr>
@@ -3350,8 +4182,13 @@
               <w:spacing w:before="40" w:after="40"/>
             </w:pPr>
             <w:r>
-              <w:t>Data da Avaliação</w:t>
-            </w:r>
+              <w:t xml:space="preserve">Data da </w:t>
+            </w:r>
+            <w:proofErr w:type="spellStart"/>
+            <w:r>
+              <w:t>Avaliação</w:t>
+            </w:r>
+            <w:proofErr w:type="spellEnd"/>
           </w:p>
         </w:tc>
         <w:tc>
@@ -3389,9 +4226,11 @@
             <w:pPr>
               <w:spacing w:before="40" w:after="40"/>
             </w:pPr>
+            <w:proofErr w:type="spellStart"/>
             <w:r>
               <w:t>Participantes</w:t>
             </w:r>
+            <w:proofErr w:type="spellEnd"/>
           </w:p>
         </w:tc>
         <w:tc>
@@ -3405,12 +4244,56 @@
                 <w:iCs/>
               </w:rPr>
             </w:pPr>
+            <w:proofErr w:type="spellStart"/>
             <w:r>
               <w:rPr>
                 <w:iCs/>
               </w:rPr>
-              <w:t>Otávio Vinícius e Jarley Nóbrega</w:t>
-            </w:r>
+              <w:t>Otávio</w:t>
+            </w:r>
+            <w:proofErr w:type="spellEnd"/>
+            <w:r>
+              <w:rPr>
+                <w:iCs/>
+              </w:rPr>
+              <w:t xml:space="preserve"> </w:t>
+            </w:r>
+            <w:proofErr w:type="spellStart"/>
+            <w:r>
+              <w:rPr>
+                <w:iCs/>
+              </w:rPr>
+              <w:t>Vinícius</w:t>
+            </w:r>
+            <w:proofErr w:type="spellEnd"/>
+            <w:r>
+              <w:rPr>
+                <w:iCs/>
+              </w:rPr>
+              <w:t xml:space="preserve"> e </w:t>
+            </w:r>
+            <w:proofErr w:type="spellStart"/>
+            <w:r>
+              <w:rPr>
+                <w:iCs/>
+              </w:rPr>
+              <w:t>Jarley</w:t>
+            </w:r>
+            <w:proofErr w:type="spellEnd"/>
+            <w:r>
+              <w:rPr>
+                <w:iCs/>
+              </w:rPr>
+              <w:t xml:space="preserve"> </w:t>
+            </w:r>
+            <w:proofErr w:type="spellStart"/>
+            <w:r>
+              <w:rPr>
+                <w:iCs/>
+              </w:rPr>
+              <w:t>Nóbrega</w:t>
+            </w:r>
+            <w:proofErr w:type="spellEnd"/>
           </w:p>
         </w:tc>
       </w:tr>
@@ -3424,8 +4307,13 @@
               <w:spacing w:before="40" w:after="40"/>
             </w:pPr>
             <w:r>
-              <w:t>Status do Projeto</w:t>
-            </w:r>
+              <w:t xml:space="preserve">Status do </w:t>
+            </w:r>
+            <w:proofErr w:type="spellStart"/>
+            <w:r>
+              <w:t>Projeto</w:t>
+            </w:r>
+            <w:proofErr w:type="spellEnd"/>
           </w:p>
         </w:tc>
         <w:tc>
@@ -3470,15 +4358,30 @@
           <w:lang w:val="pt-BR"/>
         </w:rPr>
       </w:pPr>
+      <w:proofErr w:type="spellStart"/>
       <w:r>
-        <w:t>Avaliação X Objetivos I</w:t>
+        <w:t>Avaliação</w:t>
       </w:r>
+      <w:proofErr w:type="spellEnd"/>
+      <w:r>
+        <w:t xml:space="preserve"> X </w:t>
+      </w:r>
+      <w:proofErr w:type="spellStart"/>
+      <w:r>
+        <w:t>Objetivos</w:t>
+      </w:r>
+      <w:proofErr w:type="spellEnd"/>
+      <w:r>
+        <w:t xml:space="preserve"> I</w:t>
+      </w:r>
+      <w:proofErr w:type="spellStart"/>
       <w:r>
         <w:rPr>
           <w:lang w:val="pt-BR"/>
         </w:rPr>
         <w:t>niciais</w:t>
       </w:r>
+      <w:proofErr w:type="spellEnd"/>
     </w:p>
     <w:p>
       <w:pPr>
@@ -3507,7 +4410,7 @@
           <w:color w:val="auto"/>
           <w:lang w:val="pt-BR"/>
         </w:rPr>
-        <w:t xml:space="preserve">foram </w:t>
+        <w:t xml:space="preserve">deverão ser </w:t>
       </w:r>
       <w:r>
         <w:rPr>
@@ -3569,21 +4472,42 @@
           <w:color w:val="auto"/>
           <w:lang w:val="pt-BR"/>
         </w:rPr>
-        <w:t>dos itens de trabalho que foram avaliados</w:t>
+        <w:t xml:space="preserve">dos itens de trabalho </w:t>
       </w:r>
       <w:r>
         <w:rPr>
           <w:color w:val="auto"/>
           <w:lang w:val="pt-BR"/>
         </w:rPr>
-        <w:t xml:space="preserve"> foram</w:t>
+        <w:t xml:space="preserve">deverão ser </w:t>
       </w:r>
       <w:r>
         <w:rPr>
           <w:color w:val="auto"/>
           <w:lang w:val="pt-BR"/>
         </w:rPr>
-        <w:t xml:space="preserve"> realizados.</w:t>
+        <w:t>avaliados</w:t>
+      </w:r>
+      <w:r>
+        <w:rPr>
+          <w:color w:val="auto"/>
+          <w:lang w:val="pt-BR"/>
+        </w:rPr>
+        <w:t xml:space="preserve"> </w:t>
+      </w:r>
+      <w:r>
+        <w:rPr>
+          <w:color w:val="auto"/>
+          <w:lang w:val="pt-BR"/>
+        </w:rPr>
+        <w:t xml:space="preserve">e </w:t>
+      </w:r>
+      <w:r>
+        <w:rPr>
+          <w:color w:val="auto"/>
+          <w:lang w:val="pt-BR"/>
+        </w:rPr>
+        <w:t>realizados.</w:t>
       </w:r>
     </w:p>
     <w:p>
@@ -3598,6 +4522,7 @@
           <w:lang w:val="pt-BR"/>
         </w:rPr>
       </w:pPr>
+      <w:proofErr w:type="gramStart"/>
       <w:r>
         <w:rPr>
           <w:lang w:val="pt-BR"/>
@@ -3605,6 +4530,7 @@
         <w:lastRenderedPageBreak/>
         <w:t>Avaliação X Resultados de Testes</w:t>
       </w:r>
+      <w:proofErr w:type="gramEnd"/>
     </w:p>
     <w:p>
       <w:pPr>
@@ -3625,14 +4551,35 @@
           <w:color w:val="auto"/>
           <w:lang w:val="pt-BR"/>
         </w:rPr>
-        <w:t xml:space="preserve"> % de realização dos testes que foram definidos para essa iteração</w:t>
+        <w:t xml:space="preserve"> % de realização dos testes </w:t>
       </w:r>
       <w:r>
         <w:rPr>
           <w:color w:val="auto"/>
           <w:lang w:val="pt-BR"/>
         </w:rPr>
-        <w:t xml:space="preserve"> foram realizados com sucesso.</w:t>
+        <w:t>deverão ser</w:t>
+      </w:r>
+      <w:r>
+        <w:rPr>
+          <w:color w:val="auto"/>
+          <w:lang w:val="pt-BR"/>
+        </w:rPr>
+        <w:t xml:space="preserve"> definidos </w:t>
+      </w:r>
+      <w:r>
+        <w:rPr>
+          <w:color w:val="auto"/>
+          <w:lang w:val="pt-BR"/>
+        </w:rPr>
+        <w:t xml:space="preserve">e </w:t>
+      </w:r>
+      <w:r>
+        <w:rPr>
+          <w:color w:val="auto"/>
+          <w:lang w:val="pt-BR"/>
+        </w:rPr>
+        <w:t>realizados com sucesso.</w:t>
       </w:r>
     </w:p>
     <w:p>
@@ -3665,7 +4612,37 @@
           <w:color w:val="auto"/>
           <w:lang w:val="pt-BR"/>
         </w:rPr>
-        <w:t>Não houve avaliações nas outras áreas de conhecimento.</w:t>
+        <w:t>Não</w:t>
+      </w:r>
+      <w:r>
+        <w:rPr>
+          <w:color w:val="auto"/>
+          <w:lang w:val="pt-BR"/>
+        </w:rPr>
+        <w:t xml:space="preserve"> </w:t>
+      </w:r>
+      <w:bookmarkStart w:id="1" w:name="_GoBack"/>
+      <w:bookmarkEnd w:id="1"/>
+      <w:r>
+        <w:rPr>
+          <w:color w:val="auto"/>
+          <w:lang w:val="pt-BR"/>
+        </w:rPr>
+        <w:t>deverão</w:t>
+      </w:r>
+      <w:r>
+        <w:rPr>
+          <w:color w:val="auto"/>
+          <w:lang w:val="pt-BR"/>
+        </w:rPr>
+        <w:t xml:space="preserve"> acontecer </w:t>
+      </w:r>
+      <w:r>
+        <w:rPr>
+          <w:color w:val="auto"/>
+          <w:lang w:val="pt-BR"/>
+        </w:rPr>
+        <w:t>avaliações nas outras áreas de conhecimento.</w:t>
       </w:r>
     </w:p>
     <w:sectPr>
@@ -3765,11 +4742,19 @@
           <w:r>
             <w:sym w:font="Symbol" w:char="F0D3"/>
           </w:r>
+          <w:proofErr w:type="gramStart"/>
           <w:r>
             <w:rPr>
               <w:lang w:val="pt-BR"/>
             </w:rPr>
-            <w:t xml:space="preserve">MeuProjeto.net,  </w:t>
+            <w:t>MeuProjeto</w:t>
+          </w:r>
+          <w:proofErr w:type="gramEnd"/>
+          <w:r>
+            <w:rPr>
+              <w:lang w:val="pt-BR"/>
+            </w:rPr>
+            <w:t xml:space="preserve">.net,  </w:t>
           </w:r>
           <w:r>
             <w:fldChar w:fldCharType="begin"/>
@@ -3839,7 +4824,7 @@
               <w:noProof/>
               <w:lang w:val="pt-BR"/>
             </w:rPr>
-            <w:t>1</w:t>
+            <w:t>3</w:t>
           </w:r>
           <w:r>
             <w:rPr>

</xml_diff>

<commit_message>
Atualização dos Documentos Anteriores
</commit_message>
<xml_diff>
--- a/Acompanhamento/Plano de Iteração.docx
+++ b/Acompanhamento/Plano de Iteração.docx
@@ -136,42 +136,15 @@
           <w:p>
             <w:pPr>
               <w:rPr>
-                <w:rFonts w:ascii="Arial" w:hAnsi="Arial" w:cs="Arial"/>
                 <w:lang w:val="pt-BR"/>
               </w:rPr>
             </w:pPr>
-            <w:bookmarkStart w:id="1" w:name="_GoBack"/>
-            <w:r>
-              <w:rPr>
-                <w:rFonts w:ascii="Arial" w:hAnsi="Arial" w:cs="Arial"/>
+            <w:r>
+              <w:rPr>
                 <w:lang w:val="pt-BR"/>
               </w:rPr>
               <w:t>Início da Iteração</w:t>
             </w:r>
-            <w:r>
-              <w:rPr>
-                <w:rFonts w:ascii="Arial" w:hAnsi="Arial" w:cs="Arial"/>
-                <w:lang w:val="pt-BR"/>
-              </w:rPr>
-              <w:t>:</w:t>
-            </w:r>
-            <w:proofErr w:type="gramStart"/>
-            <w:r>
-              <w:rPr>
-                <w:rFonts w:ascii="Arial" w:hAnsi="Arial" w:cs="Arial"/>
-                <w:lang w:val="pt-BR"/>
-              </w:rPr>
-              <w:t xml:space="preserve">  </w:t>
-            </w:r>
-            <w:proofErr w:type="gramEnd"/>
-            <w:r>
-              <w:rPr>
-                <w:rFonts w:ascii="Arial" w:hAnsi="Arial" w:cs="Arial"/>
-                <w:lang w:val="pt-BR"/>
-              </w:rPr>
-              <w:t>Acessar o sistema</w:t>
-            </w:r>
-            <w:bookmarkEnd w:id="1"/>
           </w:p>
         </w:tc>
         <w:tc>
@@ -4648,6 +4621,8 @@
         </w:rPr>
         <w:t xml:space="preserve"> </w:t>
       </w:r>
+      <w:bookmarkStart w:id="1" w:name="_GoBack"/>
+      <w:bookmarkEnd w:id="1"/>
       <w:r>
         <w:rPr>
           <w:color w:val="auto"/>
@@ -4849,7 +4824,7 @@
               <w:noProof/>
               <w:lang w:val="pt-BR"/>
             </w:rPr>
-            <w:t>1</w:t>
+            <w:t>3</w:t>
           </w:r>
           <w:r>
             <w:rPr>

</xml_diff>